<commit_message>
Actualización Hooks y evaluaciones
</commit_message>
<xml_diff>
--- a/Evaluaciones/Práctica en Clase #2 (2%).docx
+++ b/Evaluaciones/Práctica en Clase #2 (2%).docx
@@ -5,7 +5,7 @@
   <w:body>
     <w:p>
       <w:pPr>
-        <w:pStyle w:val="Cabecera"/>
+        <w:pStyle w:val="Header"/>
         <w:jc w:val="both"/>
         <w:rPr>
           <w:rFonts w:ascii="Arial" w:hAnsi="Arial" w:cs="Arial"/>
@@ -344,7 +344,7 @@
           <w:b/>
           <w:b/>
           <w:highlight w:val="white"/>
-          <w:u w:val="single"/>
+          <w:u w:val="single" w:color="000000"/>
         </w:rPr>
       </w:pPr>
       <w:r>
@@ -352,7 +352,7 @@
           <w:rFonts w:cs="Arial" w:ascii="Arial" w:hAnsi="Arial"/>
           <w:b/>
           <w:highlight w:val="white"/>
-          <w:u w:val="single"/>
+          <w:u w:val="single" w:color="000000"/>
         </w:rPr>
       </w:r>
     </w:p>
@@ -419,7 +419,7 @@
           <w:rFonts w:cs="Arial" w:ascii="Arial" w:hAnsi="Arial"/>
           <w:shd w:fill="FFFFFF" w:val="clear"/>
         </w:rPr>
-        <w:t>Se requiere que los estudiantes desarrollen una pequeña aplicación web (JSP) que conste principalmente de las de las siguientes secciones o páginas:</w:t>
+        <w:t>Se requiere que los estudiantes desarrollen una pequeña aplicación web que conste principalmente de las de las siguientes secciones o páginas:</w:t>
       </w:r>
     </w:p>
     <w:p>
@@ -2355,6 +2355,7 @@
   </w:style>
   <w:style w:type="character" w:styleId="EnlacedeInternet">
     <w:name w:val="Enlace de Internet"/>
+    <w:qFormat/>
     <w:rPr>
       <w:u w:val="single"/>
     </w:rPr>
@@ -2385,22 +2386,22 @@
       <w:lang w:val="en-US" w:eastAsia="en-US"/>
     </w:rPr>
   </w:style>
-  <w:style w:type="paragraph" w:styleId="Ttulo">
-    <w:name w:val="Título"/>
+  <w:style w:type="paragraph" w:styleId="Heading">
+    <w:name w:val="Heading"/>
     <w:basedOn w:val="Normal"/>
-    <w:next w:val="Cuerpodetexto"/>
+    <w:next w:val="TextBody"/>
     <w:qFormat/>
     <w:pPr>
       <w:keepNext w:val="true"/>
       <w:spacing w:before="240" w:after="120"/>
     </w:pPr>
     <w:rPr>
-      <w:rFonts w:ascii="Liberation Sans" w:hAnsi="Liberation Sans" w:eastAsia="Microsoft YaHei" w:cs="Lucida Sans"/>
+      <w:rFonts w:ascii="Liberation Sans" w:hAnsi="Liberation Sans" w:eastAsia="PingFang SC" w:cs="Arial Unicode MS"/>
       <w:sz w:val="28"/>
       <w:szCs w:val="28"/>
     </w:rPr>
   </w:style>
-  <w:style w:type="paragraph" w:styleId="Cuerpodetexto">
+  <w:style w:type="paragraph" w:styleId="TextBody">
     <w:name w:val="Body Text"/>
     <w:basedOn w:val="Normal"/>
     <w:pPr>
@@ -2408,15 +2409,15 @@
     </w:pPr>
     <w:rPr/>
   </w:style>
-  <w:style w:type="paragraph" w:styleId="Lista">
+  <w:style w:type="paragraph" w:styleId="List">
     <w:name w:val="List"/>
-    <w:basedOn w:val="Cuerpodetexto"/>
+    <w:basedOn w:val="TextBody"/>
     <w:pPr/>
     <w:rPr>
       <w:rFonts w:cs="Lucida Sans"/>
     </w:rPr>
   </w:style>
-  <w:style w:type="paragraph" w:styleId="Leyenda">
+  <w:style w:type="paragraph" w:styleId="Caption">
     <w:name w:val="Caption"/>
     <w:basedOn w:val="Normal"/>
     <w:qFormat/>
@@ -2430,6 +2431,32 @@
       <w:iCs/>
       <w:sz w:val="24"/>
       <w:szCs w:val="24"/>
+    </w:rPr>
+  </w:style>
+  <w:style w:type="paragraph" w:styleId="Index">
+    <w:name w:val="Index"/>
+    <w:basedOn w:val="Normal"/>
+    <w:qFormat/>
+    <w:pPr>
+      <w:suppressLineNumbers/>
+    </w:pPr>
+    <w:rPr>
+      <w:rFonts w:cs="Arial Unicode MS"/>
+    </w:rPr>
+  </w:style>
+  <w:style w:type="paragraph" w:styleId="Ttulo">
+    <w:name w:val="Título"/>
+    <w:basedOn w:val="Normal"/>
+    <w:next w:val="TextBody"/>
+    <w:qFormat/>
+    <w:pPr>
+      <w:keepNext w:val="true"/>
+      <w:spacing w:before="240" w:after="120"/>
+    </w:pPr>
+    <w:rPr>
+      <w:rFonts w:ascii="Liberation Sans" w:hAnsi="Liberation Sans" w:eastAsia="Microsoft YaHei" w:cs="Lucida Sans"/>
+      <w:sz w:val="28"/>
+      <w:szCs w:val="28"/>
     </w:rPr>
   </w:style>
   <w:style w:type="paragraph" w:styleId="Ndice">
@@ -2489,7 +2516,14 @@
     <w:pPr/>
     <w:rPr/>
   </w:style>
-  <w:style w:type="paragraph" w:styleId="Cabecera">
+  <w:style w:type="paragraph" w:styleId="HeaderandFooter">
+    <w:name w:val="Header and Footer"/>
+    <w:basedOn w:val="Normal"/>
+    <w:qFormat/>
+    <w:pPr/>
+    <w:rPr/>
+  </w:style>
+  <w:style w:type="paragraph" w:styleId="Header">
     <w:name w:val="Header"/>
     <w:basedOn w:val="Normal"/>
     <w:link w:val="HeaderChar"/>
@@ -2505,7 +2539,7 @@
     </w:pPr>
     <w:rPr/>
   </w:style>
-  <w:style w:type="paragraph" w:styleId="Piedepgina">
+  <w:style w:type="paragraph" w:styleId="Footer">
     <w:name w:val="Footer"/>
     <w:basedOn w:val="Normal"/>
     <w:link w:val="FooterChar"/>

</xml_diff>